<commit_message>
Peter added some comments for the report
</commit_message>
<xml_diff>
--- a/Report.docx
+++ b/Report.docx
@@ -4,6 +4,7 @@
   <w:body>
     <w:p>
       <w:pPr>
+        <w:jc w:val="center"/>
         <w:rPr>
           <w:rFonts w:ascii="Arial" w:hAnsi="Arial" w:cs="Arial"/>
           <w:b/>
@@ -22,7 +23,10 @@
         </w:rPr>
         <w:t>COMP3204 Computer Vision</w:t>
       </w:r>
-      <w:r>
+    </w:p>
+    <w:p>
+      <w:pPr>
+        <w:jc w:val="center"/>
         <w:rPr>
           <w:rFonts w:ascii="Arial" w:hAnsi="Arial" w:cs="Arial"/>
           <w:b/>
@@ -30,8 +34,7 @@
           <w:sz w:val="28"/>
           <w:szCs w:val="28"/>
         </w:rPr>
-        <w:t xml:space="preserve"> </w:t>
-      </w:r>
+      </w:pPr>
       <w:r>
         <w:rPr>
           <w:rFonts w:ascii="Arial" w:hAnsi="Arial" w:cs="Arial"/>
@@ -40,9 +43,12 @@
           <w:sz w:val="28"/>
           <w:szCs w:val="28"/>
         </w:rPr>
-        <w:tab/>
-      </w:r>
-      <w:r>
+        <w:t>Coursework 3: Scene Recognition</w:t>
+      </w:r>
+    </w:p>
+    <w:p>
+      <w:pPr>
+        <w:jc w:val="center"/>
         <w:rPr>
           <w:rFonts w:ascii="Arial" w:hAnsi="Arial" w:cs="Arial"/>
           <w:b/>
@@ -50,9 +56,11 @@
           <w:sz w:val="28"/>
           <w:szCs w:val="28"/>
         </w:rPr>
-        <w:tab/>
-      </w:r>
-      <w:r>
+      </w:pPr>
+    </w:p>
+    <w:p>
+      <w:pPr>
+        <w:jc w:val="center"/>
         <w:rPr>
           <w:rFonts w:ascii="Arial" w:hAnsi="Arial" w:cs="Arial"/>
           <w:b/>
@@ -60,8 +68,7 @@
           <w:sz w:val="28"/>
           <w:szCs w:val="28"/>
         </w:rPr>
-        <w:tab/>
-      </w:r>
+      </w:pPr>
       <w:r>
         <w:rPr>
           <w:rFonts w:ascii="Arial" w:hAnsi="Arial" w:cs="Arial"/>
@@ -70,34 +77,256 @@
           <w:sz w:val="28"/>
           <w:szCs w:val="28"/>
         </w:rPr>
+        <w:t>Team 33:</w:t>
+      </w:r>
+    </w:p>
+    <w:p>
+      <w:pPr>
+        <w:jc w:val="center"/>
+        <w:rPr>
+          <w:rFonts w:ascii="Arial" w:hAnsi="Arial" w:cs="Arial"/>
+        </w:rPr>
+      </w:pPr>
+      <w:r>
+        <w:rPr>
+          <w:rFonts w:ascii="Arial" w:hAnsi="Arial" w:cs="Arial"/>
+        </w:rPr>
+        <w:t>cc14g17 Callum Connolly</w:t>
+      </w:r>
+    </w:p>
+    <w:p>
+      <w:pPr>
+        <w:jc w:val="center"/>
+        <w:rPr>
+          <w:rFonts w:ascii="Arial" w:hAnsi="Arial" w:cs="Arial"/>
+        </w:rPr>
+      </w:pPr>
+      <w:r>
+        <w:rPr>
+          <w:rFonts w:ascii="Arial" w:hAnsi="Arial" w:cs="Arial"/>
+        </w:rPr>
+        <w:t>khl1g17 Kwok Hung Liu</w:t>
+      </w:r>
+    </w:p>
+    <w:p>
+      <w:pPr>
+        <w:jc w:val="center"/>
+        <w:rPr>
+          <w:rFonts w:ascii="Arial" w:hAnsi="Arial" w:cs="Arial"/>
+        </w:rPr>
+      </w:pPr>
+      <w:r>
+        <w:rPr>
+          <w:rFonts w:ascii="Arial" w:hAnsi="Arial" w:cs="Arial"/>
+        </w:rPr>
+        <w:t>pd2g17 Peter Deng</w:t>
+      </w:r>
+    </w:p>
+    <w:p>
+      <w:pPr>
+        <w:rPr>
+          <w:rFonts w:ascii="Arial" w:hAnsi="Arial" w:cs="Arial"/>
+        </w:rPr>
+      </w:pPr>
+    </w:p>
+    <w:p>
+      <w:pPr>
+        <w:rPr>
+          <w:rFonts w:ascii="Arial" w:hAnsi="Arial" w:cs="Arial"/>
+        </w:rPr>
+      </w:pPr>
+    </w:p>
+    <w:p>
+      <w:pPr>
+        <w:rPr>
+          <w:rFonts w:ascii="Arial" w:hAnsi="Arial" w:cs="Arial"/>
+        </w:rPr>
+      </w:pPr>
+      <w:r>
+        <w:rPr>
+          <w:rFonts w:ascii="Arial" w:hAnsi="Arial" w:cs="Arial"/>
+        </w:rPr>
+        <w:t>Run description:</w:t>
+      </w:r>
+      <w:r>
+        <w:rPr>
+          <w:rFonts w:ascii="Arial" w:hAnsi="Arial" w:cs="Arial"/>
+        </w:rPr>
         <w:tab/>
-        <w:t xml:space="preserve"> </w:t>
+      </w:r>
+      <w:r>
+        <w:rPr>
+          <w:rFonts w:ascii="Arial" w:hAnsi="Arial" w:cs="Arial"/>
+        </w:rPr>
+        <w:tab/>
+      </w:r>
+      <w:r>
+        <w:rPr>
+          <w:rFonts w:ascii="Arial" w:hAnsi="Arial" w:cs="Arial"/>
+        </w:rPr>
+        <w:tab/>
+      </w:r>
+      <w:r>
+        <w:rPr>
+          <w:rFonts w:ascii="Arial" w:hAnsi="Arial" w:cs="Arial"/>
+        </w:rPr>
+        <w:tab/>
+      </w:r>
+      <w:r>
+        <w:rPr>
+          <w:rFonts w:ascii="Arial" w:hAnsi="Arial" w:cs="Arial"/>
+        </w:rPr>
+        <w:tab/>
+      </w:r>
+      <w:r>
+        <w:rPr>
+          <w:rFonts w:ascii="Arial" w:hAnsi="Arial" w:cs="Arial"/>
+        </w:rPr>
+        <w:tab/>
+      </w:r>
+      <w:r>
+        <w:rPr>
+          <w:rFonts w:ascii="Arial" w:hAnsi="Arial" w:cs="Arial"/>
+        </w:rPr>
+        <w:tab/>
+      </w:r>
+    </w:p>
+    <w:p>
+      <w:pPr>
+        <w:rPr>
+          <w:rFonts w:ascii="Arial" w:hAnsi="Arial" w:cs="Arial"/>
+          <w:sz w:val="24"/>
+          <w:szCs w:val="24"/>
+          <w:u w:val="single"/>
+        </w:rPr>
+      </w:pPr>
+      <w:r>
+        <w:rPr>
+          <w:rFonts w:ascii="Arial" w:hAnsi="Arial" w:cs="Arial"/>
+          <w:sz w:val="24"/>
+          <w:szCs w:val="24"/>
+          <w:u w:val="single"/>
+        </w:rPr>
+        <w:t>Run1</w:t>
+      </w:r>
+      <w:r>
+        <w:rPr>
+          <w:rFonts w:ascii="Arial" w:hAnsi="Arial" w:cs="Arial"/>
+          <w:sz w:val="24"/>
+          <w:szCs w:val="24"/>
+          <w:u w:val="single"/>
+        </w:rPr>
+        <w:t xml:space="preserve"> – k-nearest neighbor</w:t>
+      </w:r>
+    </w:p>
+    <w:p>
+      <w:pPr>
+        <w:rPr>
+          <w:rFonts w:ascii="Arial" w:hAnsi="Arial" w:cs="Arial"/>
+          <w:sz w:val="24"/>
+          <w:szCs w:val="24"/>
+        </w:rPr>
+      </w:pPr>
+      <w:r>
+        <w:rPr>
+          <w:rFonts w:ascii="Arial" w:hAnsi="Arial" w:cs="Arial"/>
+          <w:sz w:val="24"/>
+          <w:szCs w:val="24"/>
+        </w:rPr>
+        <w:t xml:space="preserve">After importing dataset, we sort </w:t>
+      </w:r>
+      <w:proofErr w:type="gramStart"/>
+      <w:r>
+        <w:rPr>
+          <w:rFonts w:ascii="Arial" w:hAnsi="Arial" w:cs="Arial"/>
+          <w:sz w:val="24"/>
+          <w:szCs w:val="24"/>
+        </w:rPr>
+        <w:t>our</w:t>
+      </w:r>
+      <w:proofErr w:type="gramEnd"/>
+      <w:r>
+        <w:rPr>
+          <w:rFonts w:ascii="Arial" w:hAnsi="Arial" w:cs="Arial"/>
+          <w:sz w:val="24"/>
+          <w:szCs w:val="24"/>
+        </w:rPr>
+        <w:t xml:space="preserve"> into a list using a priority queue, and finding the top 30 matches, reverse engineer to find the </w:t>
+      </w:r>
+      <w:proofErr w:type="spellStart"/>
+      <w:r>
+        <w:rPr>
+          <w:rFonts w:ascii="Arial" w:hAnsi="Arial" w:cs="Arial"/>
+          <w:sz w:val="24"/>
+          <w:szCs w:val="24"/>
+        </w:rPr>
+        <w:t>FloatFV</w:t>
+      </w:r>
+      <w:proofErr w:type="spellEnd"/>
+      <w:r>
+        <w:rPr>
+          <w:rFonts w:ascii="Arial" w:hAnsi="Arial" w:cs="Arial"/>
+          <w:sz w:val="24"/>
+          <w:szCs w:val="24"/>
+        </w:rPr>
+        <w:t xml:space="preserve"> value. Time taken for it to run was about 1 minute. </w:t>
       </w:r>
       <w:r>
         <w:rPr>
           <w:rFonts w:ascii="Arial" w:hAnsi="Arial" w:cs="Arial"/>
           <w:b/>
           <w:bCs/>
-          <w:sz w:val="28"/>
-          <w:szCs w:val="28"/>
-        </w:rPr>
-        <w:tab/>
-      </w:r>
-      <w:r>
+          <w:sz w:val="24"/>
+          <w:szCs w:val="24"/>
+        </w:rPr>
+        <w:t>they were trained like this…. and tuned like this….and the specific parameters used for configuring the feature extractors and classifiers were…</w:t>
+      </w:r>
+    </w:p>
+    <w:p>
+      <w:pPr>
+        <w:rPr>
+          <w:rFonts w:ascii="Arial" w:hAnsi="Arial" w:cs="Arial"/>
+          <w:sz w:val="24"/>
+          <w:szCs w:val="24"/>
+        </w:rPr>
+      </w:pPr>
+    </w:p>
+    <w:p>
+      <w:pPr>
+        <w:rPr>
+          <w:rFonts w:ascii="Arial" w:hAnsi="Arial" w:cs="Arial"/>
+          <w:sz w:val="24"/>
+          <w:szCs w:val="24"/>
+          <w:u w:val="single"/>
+        </w:rPr>
+      </w:pPr>
+      <w:r>
+        <w:rPr>
+          <w:rFonts w:ascii="Arial" w:hAnsi="Arial" w:cs="Arial"/>
+          <w:sz w:val="24"/>
+          <w:szCs w:val="24"/>
+          <w:u w:val="single"/>
+        </w:rPr>
+        <w:t>Run2</w:t>
+      </w:r>
+      <w:r>
+        <w:rPr>
+          <w:rFonts w:ascii="Arial" w:hAnsi="Arial" w:cs="Arial"/>
+          <w:sz w:val="24"/>
+          <w:szCs w:val="24"/>
+          <w:u w:val="single"/>
+        </w:rPr>
+        <w:t xml:space="preserve"> – Bag of words classifier</w:t>
+      </w:r>
+    </w:p>
+    <w:p>
+      <w:pPr>
         <w:rPr>
           <w:rFonts w:ascii="Arial" w:hAnsi="Arial" w:cs="Arial"/>
           <w:b/>
           <w:bCs/>
-          <w:sz w:val="28"/>
-          <w:szCs w:val="28"/>
-        </w:rPr>
-        <w:t>Team 33</w:t>
-      </w:r>
-    </w:p>
-    <w:p>
-      <w:pPr>
-        <w:rPr>
-          <w:rFonts w:ascii="Arial" w:hAnsi="Arial" w:cs="Arial"/>
+          <w:sz w:val="24"/>
+          <w:szCs w:val="24"/>
         </w:rPr>
       </w:pPr>
       <w:r>
@@ -105,205 +334,150 @@
           <w:rFonts w:ascii="Arial" w:hAnsi="Arial" w:cs="Arial"/>
           <w:b/>
           <w:bCs/>
-          <w:sz w:val="28"/>
-          <w:szCs w:val="28"/>
-        </w:rPr>
-        <w:t>Coursework 3: Scene Recognition</w:t>
-      </w:r>
-      <w:r>
+          <w:sz w:val="24"/>
+          <w:szCs w:val="24"/>
+        </w:rPr>
+        <w:t>they were trained like this…. and tuned like this….and the specific parameters used for configuring the feature extractors and classifiers were…</w:t>
+      </w:r>
+    </w:p>
+    <w:p>
+      <w:pPr>
+        <w:rPr>
+          <w:rFonts w:ascii="Arial" w:hAnsi="Arial" w:cs="Arial"/>
+          <w:sz w:val="24"/>
+          <w:szCs w:val="24"/>
+        </w:rPr>
+      </w:pPr>
+    </w:p>
+    <w:p>
+      <w:pPr>
+        <w:rPr>
+          <w:rFonts w:ascii="Arial" w:hAnsi="Arial" w:cs="Arial"/>
+          <w:sz w:val="24"/>
+          <w:szCs w:val="24"/>
+          <w:u w:val="single"/>
+        </w:rPr>
+      </w:pPr>
+      <w:r>
+        <w:rPr>
+          <w:rFonts w:ascii="Arial" w:hAnsi="Arial" w:cs="Arial"/>
+          <w:sz w:val="24"/>
+          <w:szCs w:val="24"/>
+          <w:u w:val="single"/>
+        </w:rPr>
+        <w:t>Run3</w:t>
+      </w:r>
+      <w:r>
+        <w:rPr>
+          <w:rFonts w:ascii="Arial" w:hAnsi="Arial" w:cs="Arial"/>
+          <w:sz w:val="24"/>
+          <w:szCs w:val="24"/>
+          <w:u w:val="single"/>
+        </w:rPr>
+        <w:t xml:space="preserve"> – Jackey’s magical bag of stupid shit</w:t>
+      </w:r>
+    </w:p>
+    <w:p>
+      <w:pPr>
         <w:rPr>
           <w:rFonts w:ascii="Arial" w:hAnsi="Arial" w:cs="Arial"/>
           <w:b/>
           <w:bCs/>
-          <w:sz w:val="28"/>
-          <w:szCs w:val="28"/>
-        </w:rPr>
-        <w:tab/>
-      </w:r>
+          <w:sz w:val="24"/>
+          <w:szCs w:val="24"/>
+        </w:rPr>
+      </w:pPr>
+      <w:bookmarkStart w:id="0" w:name="_GoBack"/>
       <w:r>
         <w:rPr>
           <w:rFonts w:ascii="Arial" w:hAnsi="Arial" w:cs="Arial"/>
           <w:b/>
           <w:bCs/>
-          <w:sz w:val="28"/>
-          <w:szCs w:val="28"/>
-        </w:rPr>
-        <w:tab/>
-      </w:r>
-      <w:r>
-        <w:rPr>
-          <w:rFonts w:ascii="Arial" w:hAnsi="Arial" w:cs="Arial"/>
-          <w:b/>
-          <w:bCs/>
-          <w:sz w:val="28"/>
-          <w:szCs w:val="28"/>
-        </w:rPr>
-        <w:tab/>
-      </w:r>
-      <w:r>
-        <w:rPr>
-          <w:rFonts w:ascii="Arial" w:hAnsi="Arial" w:cs="Arial"/>
-        </w:rPr>
-        <w:t>cc14g17 Callum Connolly</w:t>
-      </w:r>
-    </w:p>
-    <w:p>
-      <w:pPr>
-        <w:ind w:left="6480" w:right="440"/>
-        <w:jc w:val="center"/>
-        <w:rPr>
-          <w:rFonts w:ascii="Arial" w:hAnsi="Arial" w:cs="Arial"/>
-        </w:rPr>
-      </w:pPr>
-      <w:r>
-        <w:rPr>
-          <w:rFonts w:ascii="Arial" w:hAnsi="Arial" w:cs="Arial"/>
-        </w:rPr>
-        <w:t>khl1g17 Kwok Hung Liu</w:t>
-      </w:r>
-    </w:p>
-    <w:p>
-      <w:pPr>
-        <w:rPr>
-          <w:rFonts w:ascii="Arial" w:hAnsi="Arial" w:cs="Arial"/>
-        </w:rPr>
-      </w:pPr>
-      <w:r>
-        <w:rPr>
-          <w:rFonts w:ascii="Arial" w:hAnsi="Arial" w:cs="Arial"/>
-          <w:b/>
-          <w:bCs/>
-          <w:sz w:val="28"/>
-          <w:szCs w:val="28"/>
-        </w:rPr>
-        <w:t>Report</w:t>
-      </w:r>
-      <w:r>
-        <w:rPr>
-          <w:rFonts w:ascii="Arial" w:hAnsi="Arial" w:cs="Arial"/>
-        </w:rPr>
-        <w:tab/>
-      </w:r>
-      <w:r>
-        <w:rPr>
-          <w:rFonts w:ascii="Arial" w:hAnsi="Arial" w:cs="Arial"/>
-        </w:rPr>
-        <w:tab/>
-      </w:r>
-      <w:r>
-        <w:rPr>
-          <w:rFonts w:ascii="Arial" w:hAnsi="Arial" w:cs="Arial"/>
-        </w:rPr>
-        <w:tab/>
-      </w:r>
-      <w:r>
-        <w:rPr>
-          <w:rFonts w:ascii="Arial" w:hAnsi="Arial" w:cs="Arial"/>
-        </w:rPr>
-        <w:tab/>
-      </w:r>
-      <w:r>
-        <w:rPr>
-          <w:rFonts w:ascii="Arial" w:hAnsi="Arial" w:cs="Arial"/>
-        </w:rPr>
-        <w:tab/>
-      </w:r>
-      <w:r>
-        <w:rPr>
-          <w:rFonts w:ascii="Arial" w:hAnsi="Arial" w:cs="Arial"/>
-        </w:rPr>
-        <w:tab/>
-      </w:r>
-      <w:r>
-        <w:rPr>
-          <w:rFonts w:ascii="Arial" w:hAnsi="Arial" w:cs="Arial"/>
-        </w:rPr>
-        <w:tab/>
-      </w:r>
-      <w:r>
-        <w:rPr>
-          <w:rFonts w:ascii="Arial" w:hAnsi="Arial" w:cs="Arial"/>
-        </w:rPr>
-        <w:tab/>
-        <w:t xml:space="preserve">  </w:t>
-      </w:r>
-      <w:r>
-        <w:rPr>
-          <w:rFonts w:ascii="Arial" w:hAnsi="Arial" w:cs="Arial"/>
-        </w:rPr>
-        <w:t>pd2g17 Peter Deng</w:t>
-      </w:r>
-    </w:p>
-    <w:p>
-      <w:pPr>
-        <w:rPr>
-          <w:rFonts w:ascii="Arial" w:hAnsi="Arial" w:cs="Arial"/>
-          <w:sz w:val="24"/>
-          <w:szCs w:val="24"/>
-        </w:rPr>
-      </w:pPr>
-      <w:r>
-        <w:rPr>
-          <w:rFonts w:ascii="Arial" w:hAnsi="Arial" w:cs="Arial"/>
-          <w:sz w:val="24"/>
-          <w:szCs w:val="24"/>
-        </w:rPr>
-        <w:t>Run1</w:t>
-      </w:r>
-    </w:p>
-    <w:p>
-      <w:pPr>
-        <w:rPr>
-          <w:rFonts w:ascii="Arial" w:hAnsi="Arial" w:cs="Arial"/>
-          <w:sz w:val="24"/>
-          <w:szCs w:val="24"/>
-        </w:rPr>
-      </w:pPr>
-    </w:p>
-    <w:p>
-      <w:pPr>
-        <w:rPr>
-          <w:rFonts w:ascii="Arial" w:hAnsi="Arial" w:cs="Arial"/>
-          <w:sz w:val="24"/>
-          <w:szCs w:val="24"/>
-        </w:rPr>
-      </w:pPr>
-      <w:r>
-        <w:rPr>
-          <w:rFonts w:ascii="Arial" w:hAnsi="Arial" w:cs="Arial"/>
-          <w:sz w:val="24"/>
-          <w:szCs w:val="24"/>
-        </w:rPr>
-        <w:t>Run2</w:t>
-      </w:r>
-    </w:p>
-    <w:p>
-      <w:pPr>
-        <w:rPr>
-          <w:rFonts w:ascii="Arial" w:hAnsi="Arial" w:cs="Arial"/>
-          <w:sz w:val="24"/>
-          <w:szCs w:val="24"/>
-        </w:rPr>
-      </w:pPr>
-    </w:p>
-    <w:p>
-      <w:pPr>
-        <w:rPr>
-          <w:rFonts w:ascii="Arial" w:hAnsi="Arial" w:cs="Arial"/>
-          <w:sz w:val="24"/>
-          <w:szCs w:val="24"/>
-        </w:rPr>
-      </w:pPr>
-      <w:r>
-        <w:rPr>
-          <w:rFonts w:ascii="Arial" w:hAnsi="Arial" w:cs="Arial"/>
-          <w:sz w:val="24"/>
-          <w:szCs w:val="24"/>
-        </w:rPr>
-        <w:t>Run3</w:t>
-      </w:r>
-      <w:bookmarkStart w:id="0" w:name="_GoBack"/>
-      <w:bookmarkEnd w:id="0"/>
+          <w:sz w:val="24"/>
+          <w:szCs w:val="24"/>
+        </w:rPr>
+        <w:t>they were trained like this…. and tuned like this….and the specific parameters used for configuring the feature extractors and classifiers were…</w:t>
+      </w:r>
+    </w:p>
+    <w:bookmarkEnd w:id="0"/>
+    <w:p>
+      <w:pPr>
+        <w:rPr>
+          <w:rFonts w:ascii="Arial" w:hAnsi="Arial" w:cs="Arial"/>
+          <w:sz w:val="24"/>
+          <w:szCs w:val="24"/>
+        </w:rPr>
+      </w:pPr>
+    </w:p>
+    <w:p>
+      <w:pPr>
+        <w:rPr>
+          <w:rFonts w:ascii="Arial" w:hAnsi="Arial" w:cs="Arial"/>
+          <w:sz w:val="24"/>
+          <w:szCs w:val="24"/>
+          <w:u w:val="single"/>
+        </w:rPr>
+      </w:pPr>
+      <w:r>
+        <w:rPr>
+          <w:rFonts w:ascii="Arial" w:hAnsi="Arial" w:cs="Arial"/>
+          <w:sz w:val="24"/>
+          <w:szCs w:val="24"/>
+          <w:u w:val="single"/>
+        </w:rPr>
+        <w:t>Contributions</w:t>
+      </w:r>
+    </w:p>
+    <w:p>
+      <w:pPr>
+        <w:rPr>
+          <w:rFonts w:ascii="Arial" w:hAnsi="Arial" w:cs="Arial"/>
+          <w:sz w:val="24"/>
+          <w:szCs w:val="24"/>
+        </w:rPr>
+      </w:pPr>
+      <w:r>
+        <w:rPr>
+          <w:rFonts w:ascii="Arial" w:hAnsi="Arial" w:cs="Arial"/>
+          <w:sz w:val="24"/>
+          <w:szCs w:val="24"/>
+        </w:rPr>
+        <w:t>Jackey- coding and testing of runs 2 and 3, editing and proofreading of report</w:t>
+      </w:r>
+    </w:p>
+    <w:p>
+      <w:pPr>
+        <w:rPr>
+          <w:rFonts w:ascii="Arial" w:hAnsi="Arial" w:cs="Arial"/>
+          <w:sz w:val="24"/>
+          <w:szCs w:val="24"/>
+        </w:rPr>
+      </w:pPr>
+      <w:r>
+        <w:rPr>
+          <w:rFonts w:ascii="Arial" w:hAnsi="Arial" w:cs="Arial"/>
+          <w:sz w:val="24"/>
+          <w:szCs w:val="24"/>
+        </w:rPr>
+        <w:t>Peter-Testing of run 2 and 3, contribution to report</w:t>
+      </w:r>
+    </w:p>
+    <w:p>
+      <w:pPr>
+        <w:rPr>
+          <w:rFonts w:ascii="Arial" w:hAnsi="Arial" w:cs="Arial"/>
+          <w:sz w:val="24"/>
+          <w:szCs w:val="24"/>
+        </w:rPr>
+      </w:pPr>
+      <w:r>
+        <w:rPr>
+          <w:rFonts w:ascii="Arial" w:hAnsi="Arial" w:cs="Arial"/>
+          <w:sz w:val="24"/>
+          <w:szCs w:val="24"/>
+        </w:rPr>
+        <w:t>Callum- coding and testing of run 1, organization of source control, editing and proofreading of report</w:t>
+      </w:r>
     </w:p>
     <w:sectPr>
       <w:pgSz w:w="12240" w:h="15840"/>
@@ -438,6 +612,7 @@
     <w:lsdException w:name="HTML Sample" w:semiHidden="1" w:unhideWhenUsed="1"/>
     <w:lsdException w:name="HTML Typewriter" w:semiHidden="1" w:unhideWhenUsed="1"/>
     <w:lsdException w:name="HTML Variable" w:semiHidden="1" w:unhideWhenUsed="1"/>
+    <w:lsdException w:name="Normal Table" w:semiHidden="1" w:unhideWhenUsed="1"/>
     <w:lsdException w:name="annotation subject" w:semiHidden="1" w:unhideWhenUsed="1"/>
     <w:lsdException w:name="No List" w:semiHidden="1" w:unhideWhenUsed="1"/>
     <w:lsdException w:name="Outline List 1" w:semiHidden="1" w:unhideWhenUsed="1"/>
@@ -484,8 +659,10 @@
     <w:lsdException w:name="Table Subtle 2" w:semiHidden="1" w:unhideWhenUsed="1"/>
     <w:lsdException w:name="Table Web 1" w:semiHidden="1" w:unhideWhenUsed="1"/>
     <w:lsdException w:name="Table Web 2" w:semiHidden="1" w:unhideWhenUsed="1"/>
+    <w:lsdException w:name="Table Web 3" w:semiHidden="1" w:unhideWhenUsed="1"/>
     <w:lsdException w:name="Balloon Text" w:semiHidden="1" w:unhideWhenUsed="1"/>
     <w:lsdException w:name="Table Grid" w:uiPriority="39"/>
+    <w:lsdException w:name="Table Theme" w:semiHidden="1" w:unhideWhenUsed="1"/>
     <w:lsdException w:name="Placeholder Text" w:semiHidden="1"/>
     <w:lsdException w:name="No Spacing" w:uiPriority="1" w:qFormat="1"/>
     <w:lsdException w:name="Light Shading" w:uiPriority="60"/>

</xml_diff>

<commit_message>
fixed a bug in run1 and updated the report
</commit_message>
<xml_diff>
--- a/Report.docx
+++ b/Report.docx
@@ -11,6 +11,7 @@
           <w:bCs/>
           <w:sz w:val="28"/>
           <w:szCs w:val="28"/>
+          <w:lang w:val="en-GB"/>
         </w:rPr>
       </w:pPr>
       <w:r>
@@ -20,6 +21,7 @@
           <w:bCs/>
           <w:sz w:val="28"/>
           <w:szCs w:val="28"/>
+          <w:lang w:val="en-GB"/>
         </w:rPr>
         <w:t>COMP3204 Computer Vision</w:t>
       </w:r>
@@ -33,6 +35,7 @@
           <w:bCs/>
           <w:sz w:val="28"/>
           <w:szCs w:val="28"/>
+          <w:lang w:val="en-GB"/>
         </w:rPr>
       </w:pPr>
       <w:r>
@@ -42,6 +45,7 @@
           <w:bCs/>
           <w:sz w:val="28"/>
           <w:szCs w:val="28"/>
+          <w:lang w:val="en-GB"/>
         </w:rPr>
         <w:t>Coursework 3: Scene Recognition</w:t>
       </w:r>
@@ -55,6 +59,7 @@
           <w:bCs/>
           <w:sz w:val="28"/>
           <w:szCs w:val="28"/>
+          <w:lang w:val="en-GB"/>
         </w:rPr>
       </w:pPr>
     </w:p>
@@ -67,6 +72,7 @@
           <w:bCs/>
           <w:sz w:val="28"/>
           <w:szCs w:val="28"/>
+          <w:lang w:val="en-GB"/>
         </w:rPr>
       </w:pPr>
       <w:r>
@@ -76,6 +82,7 @@
           <w:bCs/>
           <w:sz w:val="28"/>
           <w:szCs w:val="28"/>
+          <w:lang w:val="en-GB"/>
         </w:rPr>
         <w:t>Team 33:</w:t>
       </w:r>
@@ -85,11 +92,13 @@
         <w:jc w:val="center"/>
         <w:rPr>
           <w:rFonts w:ascii="Arial" w:hAnsi="Arial" w:cs="Arial"/>
-        </w:rPr>
-      </w:pPr>
-      <w:r>
-        <w:rPr>
-          <w:rFonts w:ascii="Arial" w:hAnsi="Arial" w:cs="Arial"/>
+          <w:lang w:val="en-GB"/>
+        </w:rPr>
+      </w:pPr>
+      <w:r>
+        <w:rPr>
+          <w:rFonts w:ascii="Arial" w:hAnsi="Arial" w:cs="Arial"/>
+          <w:lang w:val="en-GB"/>
         </w:rPr>
         <w:t>cc14g17 Callum Connolly</w:t>
       </w:r>
@@ -99,11 +108,13 @@
         <w:jc w:val="center"/>
         <w:rPr>
           <w:rFonts w:ascii="Arial" w:hAnsi="Arial" w:cs="Arial"/>
-        </w:rPr>
-      </w:pPr>
-      <w:r>
-        <w:rPr>
-          <w:rFonts w:ascii="Arial" w:hAnsi="Arial" w:cs="Arial"/>
+          <w:lang w:val="en-GB"/>
+        </w:rPr>
+      </w:pPr>
+      <w:r>
+        <w:rPr>
+          <w:rFonts w:ascii="Arial" w:hAnsi="Arial" w:cs="Arial"/>
+          <w:lang w:val="en-GB"/>
         </w:rPr>
         <w:t>khl1g17 Kwok Hung Liu</w:t>
       </w:r>
@@ -113,11 +124,13 @@
         <w:jc w:val="center"/>
         <w:rPr>
           <w:rFonts w:ascii="Arial" w:hAnsi="Arial" w:cs="Arial"/>
-        </w:rPr>
-      </w:pPr>
-      <w:r>
-        <w:rPr>
-          <w:rFonts w:ascii="Arial" w:hAnsi="Arial" w:cs="Arial"/>
+          <w:lang w:val="en-GB"/>
+        </w:rPr>
+      </w:pPr>
+      <w:r>
+        <w:rPr>
+          <w:rFonts w:ascii="Arial" w:hAnsi="Arial" w:cs="Arial"/>
+          <w:lang w:val="en-GB"/>
         </w:rPr>
         <w:t>pd2g17 Peter Deng</w:t>
       </w:r>
@@ -126,216 +139,732 @@
       <w:pPr>
         <w:rPr>
           <w:rFonts w:ascii="Arial" w:hAnsi="Arial" w:cs="Arial"/>
-        </w:rPr>
-      </w:pPr>
-    </w:p>
-    <w:p>
-      <w:pPr>
-        <w:rPr>
-          <w:rFonts w:ascii="Arial" w:hAnsi="Arial" w:cs="Arial"/>
-        </w:rPr>
-      </w:pPr>
-    </w:p>
-    <w:p>
-      <w:pPr>
-        <w:rPr>
-          <w:rFonts w:ascii="Arial" w:hAnsi="Arial" w:cs="Arial"/>
-        </w:rPr>
-      </w:pPr>
-      <w:r>
-        <w:rPr>
-          <w:rFonts w:ascii="Arial" w:hAnsi="Arial" w:cs="Arial"/>
-        </w:rPr>
-        <w:t>Run description:</w:t>
-      </w:r>
-      <w:r>
-        <w:rPr>
-          <w:rFonts w:ascii="Arial" w:hAnsi="Arial" w:cs="Arial"/>
+          <w:lang w:val="en-GB"/>
+        </w:rPr>
+      </w:pPr>
+      <w:r>
+        <w:rPr>
+          <w:rFonts w:ascii="Arial" w:hAnsi="Arial" w:cs="Arial"/>
+          <w:lang w:val="en-GB"/>
         </w:rPr>
         <w:tab/>
       </w:r>
       <w:r>
         <w:rPr>
           <w:rFonts w:ascii="Arial" w:hAnsi="Arial" w:cs="Arial"/>
+          <w:lang w:val="en-GB"/>
         </w:rPr>
         <w:tab/>
       </w:r>
       <w:r>
         <w:rPr>
           <w:rFonts w:ascii="Arial" w:hAnsi="Arial" w:cs="Arial"/>
+          <w:lang w:val="en-GB"/>
         </w:rPr>
         <w:tab/>
       </w:r>
       <w:r>
         <w:rPr>
           <w:rFonts w:ascii="Arial" w:hAnsi="Arial" w:cs="Arial"/>
+          <w:lang w:val="en-GB"/>
         </w:rPr>
         <w:tab/>
       </w:r>
       <w:r>
         <w:rPr>
           <w:rFonts w:ascii="Arial" w:hAnsi="Arial" w:cs="Arial"/>
+          <w:lang w:val="en-GB"/>
         </w:rPr>
         <w:tab/>
       </w:r>
-      <w:r>
-        <w:rPr>
-          <w:rFonts w:ascii="Arial" w:hAnsi="Arial" w:cs="Arial"/>
-        </w:rPr>
-        <w:tab/>
-      </w:r>
-      <w:r>
-        <w:rPr>
-          <w:rFonts w:ascii="Arial" w:hAnsi="Arial" w:cs="Arial"/>
-        </w:rPr>
-        <w:tab/>
-      </w:r>
-    </w:p>
-    <w:p>
-      <w:pPr>
-        <w:rPr>
-          <w:rFonts w:ascii="Arial" w:hAnsi="Arial" w:cs="Arial"/>
-          <w:sz w:val="24"/>
-          <w:szCs w:val="24"/>
-          <w:u w:val="single"/>
-        </w:rPr>
-      </w:pPr>
-      <w:r>
-        <w:rPr>
-          <w:rFonts w:ascii="Arial" w:hAnsi="Arial" w:cs="Arial"/>
-          <w:sz w:val="24"/>
-          <w:szCs w:val="24"/>
-          <w:u w:val="single"/>
-        </w:rPr>
-        <w:t>Run1</w:t>
-      </w:r>
-      <w:r>
-        <w:rPr>
-          <w:rFonts w:ascii="Arial" w:hAnsi="Arial" w:cs="Arial"/>
-          <w:sz w:val="24"/>
-          <w:szCs w:val="24"/>
-          <w:u w:val="single"/>
-        </w:rPr>
-        <w:t xml:space="preserve"> – k-nearest neighbor</w:t>
-      </w:r>
-    </w:p>
-    <w:p>
-      <w:pPr>
-        <w:rPr>
-          <w:rFonts w:ascii="Arial" w:hAnsi="Arial" w:cs="Arial"/>
-          <w:sz w:val="24"/>
-          <w:szCs w:val="24"/>
-        </w:rPr>
-      </w:pPr>
-      <w:r>
-        <w:rPr>
-          <w:rFonts w:ascii="Arial" w:hAnsi="Arial" w:cs="Arial"/>
-          <w:sz w:val="24"/>
-          <w:szCs w:val="24"/>
-        </w:rPr>
-        <w:t xml:space="preserve">After importing dataset, we sort </w:t>
-      </w:r>
-      <w:proofErr w:type="gramStart"/>
-      <w:r>
-        <w:rPr>
-          <w:rFonts w:ascii="Arial" w:hAnsi="Arial" w:cs="Arial"/>
-          <w:sz w:val="24"/>
-          <w:szCs w:val="24"/>
-        </w:rPr>
-        <w:t>our</w:t>
-      </w:r>
-      <w:proofErr w:type="gramEnd"/>
-      <w:r>
-        <w:rPr>
-          <w:rFonts w:ascii="Arial" w:hAnsi="Arial" w:cs="Arial"/>
-          <w:sz w:val="24"/>
-          <w:szCs w:val="24"/>
-        </w:rPr>
-        <w:t xml:space="preserve"> into a list using a priority queue, and finding the top 30 matches, reverse engineer to find the </w:t>
-      </w:r>
-      <w:proofErr w:type="spellStart"/>
-      <w:r>
-        <w:rPr>
-          <w:rFonts w:ascii="Arial" w:hAnsi="Arial" w:cs="Arial"/>
-          <w:sz w:val="24"/>
-          <w:szCs w:val="24"/>
-        </w:rPr>
-        <w:t>FloatFV</w:t>
-      </w:r>
-      <w:proofErr w:type="spellEnd"/>
-      <w:r>
-        <w:rPr>
-          <w:rFonts w:ascii="Arial" w:hAnsi="Arial" w:cs="Arial"/>
-          <w:sz w:val="24"/>
-          <w:szCs w:val="24"/>
-        </w:rPr>
-        <w:t xml:space="preserve"> value. Time taken for it to run was about 1 minute. </w:t>
-      </w:r>
-      <w:r>
+    </w:p>
+    <w:p>
+      <w:pPr>
+        <w:rPr>
+          <w:rFonts w:ascii="Arial" w:hAnsi="Arial" w:cs="Arial"/>
+          <w:sz w:val="24"/>
+          <w:szCs w:val="24"/>
+          <w:u w:val="single"/>
+          <w:lang w:val="en-GB"/>
+        </w:rPr>
+      </w:pPr>
+      <w:r>
+        <w:rPr>
+          <w:rFonts w:ascii="Arial" w:hAnsi="Arial" w:cs="Arial"/>
+          <w:sz w:val="24"/>
+          <w:szCs w:val="24"/>
+          <w:u w:val="single"/>
+          <w:lang w:val="en-GB"/>
+        </w:rPr>
+        <w:t>Run</w:t>
+      </w:r>
+      <w:r>
+        <w:rPr>
+          <w:rFonts w:ascii="Arial" w:hAnsi="Arial" w:cs="Arial"/>
+          <w:sz w:val="24"/>
+          <w:szCs w:val="24"/>
+          <w:u w:val="single"/>
+          <w:lang w:val="en-GB"/>
+        </w:rPr>
+        <w:t xml:space="preserve"> #</w:t>
+      </w:r>
+      <w:r>
+        <w:rPr>
+          <w:rFonts w:ascii="Arial" w:hAnsi="Arial" w:cs="Arial"/>
+          <w:sz w:val="24"/>
+          <w:szCs w:val="24"/>
+          <w:u w:val="single"/>
+          <w:lang w:val="en-GB"/>
+        </w:rPr>
+        <w:t>1</w:t>
+      </w:r>
+      <w:r>
+        <w:rPr>
+          <w:rFonts w:ascii="Arial" w:hAnsi="Arial" w:cs="Arial"/>
+          <w:sz w:val="24"/>
+          <w:szCs w:val="24"/>
+          <w:u w:val="single"/>
+          <w:lang w:val="en-GB"/>
+        </w:rPr>
+        <w:t>:</w:t>
+      </w:r>
+      <w:r>
+        <w:rPr>
+          <w:rFonts w:ascii="Arial" w:hAnsi="Arial" w:cs="Arial"/>
+          <w:sz w:val="24"/>
+          <w:szCs w:val="24"/>
+          <w:u w:val="single"/>
+          <w:lang w:val="en-GB"/>
+        </w:rPr>
+        <w:t xml:space="preserve"> </w:t>
+      </w:r>
+      <w:r>
+        <w:rPr>
+          <w:rFonts w:ascii="Arial" w:hAnsi="Arial" w:cs="Arial"/>
+          <w:sz w:val="24"/>
+          <w:szCs w:val="24"/>
+          <w:u w:val="single"/>
+          <w:lang w:val="en-GB"/>
+        </w:rPr>
+        <w:t>K-N</w:t>
+      </w:r>
+      <w:r>
+        <w:rPr>
+          <w:rFonts w:ascii="Arial" w:hAnsi="Arial" w:cs="Arial"/>
+          <w:sz w:val="24"/>
+          <w:szCs w:val="24"/>
+          <w:u w:val="single"/>
+          <w:lang w:val="en-GB"/>
+        </w:rPr>
+        <w:t xml:space="preserve">earest </w:t>
+      </w:r>
+      <w:r>
+        <w:rPr>
+          <w:rFonts w:ascii="Arial" w:hAnsi="Arial" w:cs="Arial"/>
+          <w:sz w:val="24"/>
+          <w:szCs w:val="24"/>
+          <w:u w:val="single"/>
+          <w:lang w:val="en-GB"/>
+        </w:rPr>
+        <w:t>N</w:t>
+      </w:r>
+      <w:r>
+        <w:rPr>
+          <w:rFonts w:ascii="Arial" w:hAnsi="Arial" w:cs="Arial"/>
+          <w:sz w:val="24"/>
+          <w:szCs w:val="24"/>
+          <w:u w:val="single"/>
+          <w:lang w:val="en-GB"/>
+        </w:rPr>
+        <w:t>eighbo</w:t>
+      </w:r>
+      <w:r>
+        <w:rPr>
+          <w:rFonts w:ascii="Arial" w:hAnsi="Arial" w:cs="Arial"/>
+          <w:sz w:val="24"/>
+          <w:szCs w:val="24"/>
+          <w:u w:val="single"/>
+          <w:lang w:val="en-GB"/>
+        </w:rPr>
+        <w:t>u</w:t>
+      </w:r>
+      <w:r>
+        <w:rPr>
+          <w:rFonts w:ascii="Arial" w:hAnsi="Arial" w:cs="Arial"/>
+          <w:sz w:val="24"/>
+          <w:szCs w:val="24"/>
+          <w:u w:val="single"/>
+          <w:lang w:val="en-GB"/>
+        </w:rPr>
+        <w:t>r</w:t>
+      </w:r>
+      <w:r>
+        <w:rPr>
+          <w:rFonts w:ascii="Arial" w:hAnsi="Arial" w:cs="Arial"/>
+          <w:sz w:val="24"/>
+          <w:szCs w:val="24"/>
+          <w:u w:val="single"/>
+          <w:lang w:val="en-GB"/>
+        </w:rPr>
+        <w:t xml:space="preserve"> and </w:t>
+      </w:r>
+      <w:r>
+        <w:rPr>
+          <w:rFonts w:ascii="Arial" w:hAnsi="Arial" w:cs="Arial"/>
+          <w:sz w:val="24"/>
+          <w:szCs w:val="24"/>
+          <w:u w:val="single"/>
+          <w:lang w:val="en-GB"/>
+        </w:rPr>
+        <w:t>T</w:t>
+      </w:r>
+      <w:r>
+        <w:rPr>
+          <w:rFonts w:ascii="Arial" w:hAnsi="Arial" w:cs="Arial"/>
+          <w:sz w:val="24"/>
+          <w:szCs w:val="24"/>
+          <w:u w:val="single"/>
+          <w:lang w:val="en-GB"/>
+        </w:rPr>
+        <w:t xml:space="preserve">iny </w:t>
+      </w:r>
+      <w:r>
+        <w:rPr>
+          <w:rFonts w:ascii="Arial" w:hAnsi="Arial" w:cs="Arial"/>
+          <w:sz w:val="24"/>
+          <w:szCs w:val="24"/>
+          <w:u w:val="single"/>
+          <w:lang w:val="en-GB"/>
+        </w:rPr>
+        <w:t>I</w:t>
+      </w:r>
+      <w:r>
+        <w:rPr>
+          <w:rFonts w:ascii="Arial" w:hAnsi="Arial" w:cs="Arial"/>
+          <w:sz w:val="24"/>
+          <w:szCs w:val="24"/>
+          <w:u w:val="single"/>
+          <w:lang w:val="en-GB"/>
+        </w:rPr>
+        <w:t>mage</w:t>
+      </w:r>
+    </w:p>
+    <w:p>
+      <w:pPr>
+        <w:rPr>
+          <w:rFonts w:ascii="Arial" w:hAnsi="Arial" w:cs="Arial"/>
+          <w:sz w:val="24"/>
+          <w:szCs w:val="24"/>
+          <w:lang w:val="en-GB"/>
+        </w:rPr>
+      </w:pPr>
+      <w:r>
+        <w:rPr>
+          <w:rFonts w:ascii="Arial" w:hAnsi="Arial" w:cs="Arial"/>
+          <w:sz w:val="24"/>
+          <w:szCs w:val="24"/>
+          <w:lang w:val="en-GB"/>
+        </w:rPr>
+        <w:t>Firstly, we identified the classes which were needed for the code, the Main class (App.java), the K-Nearest Neighbo</w:t>
+      </w:r>
+      <w:r>
+        <w:rPr>
+          <w:rFonts w:ascii="Arial" w:hAnsi="Arial" w:cs="Arial"/>
+          <w:sz w:val="24"/>
+          <w:szCs w:val="24"/>
+          <w:lang w:val="en-GB"/>
+        </w:rPr>
+        <w:t>u</w:t>
+      </w:r>
+      <w:r>
+        <w:rPr>
+          <w:rFonts w:ascii="Arial" w:hAnsi="Arial" w:cs="Arial"/>
+          <w:sz w:val="24"/>
+          <w:szCs w:val="24"/>
+          <w:lang w:val="en-GB"/>
+        </w:rPr>
+        <w:t>r Classifier class (KNNClassifier.java) and a Tiny Image class (TinyImage.java).</w:t>
+      </w:r>
+    </w:p>
+    <w:p>
+      <w:pPr>
+        <w:rPr>
+          <w:rFonts w:ascii="Arial" w:hAnsi="Arial" w:cs="Arial"/>
+          <w:sz w:val="24"/>
+          <w:szCs w:val="24"/>
+          <w:lang w:val="en-GB"/>
+        </w:rPr>
+      </w:pPr>
+      <w:r>
+        <w:rPr>
+          <w:rFonts w:ascii="Arial" w:hAnsi="Arial" w:cs="Arial"/>
+          <w:sz w:val="24"/>
+          <w:szCs w:val="24"/>
+          <w:lang w:val="en-GB"/>
+        </w:rPr>
+        <w:t xml:space="preserve">App.java handles the data. While the training dataset is downloaded from the specification straight away using VFSGroupDataset, the test data </w:t>
+      </w:r>
+      <w:r>
+        <w:rPr>
+          <w:rFonts w:ascii="Arial" w:hAnsi="Arial" w:cs="Arial"/>
+          <w:sz w:val="24"/>
+          <w:szCs w:val="24"/>
+          <w:lang w:val="en-GB"/>
+        </w:rPr>
+        <w:t>are</w:t>
+      </w:r>
+      <w:r>
+        <w:rPr>
+          <w:rFonts w:ascii="Arial" w:hAnsi="Arial" w:cs="Arial"/>
+          <w:sz w:val="24"/>
+          <w:szCs w:val="24"/>
+          <w:lang w:val="en-GB"/>
+        </w:rPr>
+        <w:t xml:space="preserve"> downloaded</w:t>
+      </w:r>
+      <w:r>
+        <w:rPr>
+          <w:rFonts w:ascii="Arial" w:hAnsi="Arial" w:cs="Arial"/>
+          <w:sz w:val="24"/>
+          <w:szCs w:val="24"/>
+          <w:lang w:val="en-GB"/>
+        </w:rPr>
+        <w:t xml:space="preserve"> straight</w:t>
+      </w:r>
+      <w:r>
+        <w:rPr>
+          <w:rFonts w:ascii="Arial" w:hAnsi="Arial" w:cs="Arial"/>
+          <w:sz w:val="24"/>
+          <w:szCs w:val="24"/>
+          <w:lang w:val="en-GB"/>
+        </w:rPr>
+        <w:t xml:space="preserve"> into the /data directory because the output </w:t>
+      </w:r>
+      <w:r>
+        <w:rPr>
+          <w:rFonts w:ascii="Arial" w:hAnsi="Arial" w:cs="Arial"/>
+          <w:sz w:val="24"/>
+          <w:szCs w:val="24"/>
+          <w:lang w:val="en-GB"/>
+        </w:rPr>
+        <w:t>of</w:t>
+      </w:r>
+      <w:r>
+        <w:rPr>
+          <w:rFonts w:ascii="Arial" w:hAnsi="Arial" w:cs="Arial"/>
+          <w:sz w:val="24"/>
+          <w:szCs w:val="24"/>
+          <w:lang w:val="en-GB"/>
+        </w:rPr>
+        <w:t xml:space="preserve"> each image must include its respective file name which cannot be done with VFSGroupDataset (or at least we </w:t>
+      </w:r>
+      <w:r>
+        <w:rPr>
+          <w:rFonts w:ascii="Arial" w:hAnsi="Arial" w:cs="Arial"/>
+          <w:sz w:val="24"/>
+          <w:szCs w:val="24"/>
+          <w:lang w:val="en-GB"/>
+        </w:rPr>
+        <w:t>did not managed to do so</w:t>
+      </w:r>
+      <w:r>
+        <w:rPr>
+          <w:rFonts w:ascii="Arial" w:hAnsi="Arial" w:cs="Arial"/>
+          <w:sz w:val="24"/>
+          <w:szCs w:val="24"/>
+          <w:lang w:val="en-GB"/>
+        </w:rPr>
+        <w:t xml:space="preserve">). After downloading the data, the set “training” is removed as it is the parent folder which contains all the folders for the different categories. The training dataset was then fed into an instance of the KNNClassifier class along </w:t>
+      </w:r>
+      <w:r>
+        <w:rPr>
+          <w:rFonts w:ascii="Arial" w:hAnsi="Arial" w:cs="Arial"/>
+          <w:sz w:val="24"/>
+          <w:szCs w:val="24"/>
+          <w:lang w:val="en-GB"/>
+        </w:rPr>
+        <w:t>the</w:t>
+      </w:r>
+      <w:r>
+        <w:rPr>
+          <w:rFonts w:ascii="Arial" w:hAnsi="Arial" w:cs="Arial"/>
+          <w:sz w:val="24"/>
+          <w:szCs w:val="24"/>
+          <w:lang w:val="en-GB"/>
+        </w:rPr>
+        <w:t xml:space="preserve"> </w:t>
+      </w:r>
+      <w:r>
+        <w:rPr>
+          <w:rFonts w:ascii="Arial" w:hAnsi="Arial" w:cs="Arial"/>
+          <w:sz w:val="24"/>
+          <w:szCs w:val="24"/>
+          <w:lang w:val="en-GB"/>
+        </w:rPr>
+        <w:t>size of the tiny images (size)</w:t>
+      </w:r>
+      <w:r>
+        <w:rPr>
+          <w:rFonts w:ascii="Arial" w:hAnsi="Arial" w:cs="Arial"/>
+          <w:sz w:val="24"/>
+          <w:szCs w:val="24"/>
+          <w:lang w:val="en-GB"/>
+        </w:rPr>
+        <w:t xml:space="preserve"> using the function </w:t>
+      </w:r>
+      <w:r>
+        <w:rPr>
+          <w:rFonts w:ascii="Arial" w:hAnsi="Arial" w:cs="Arial"/>
+          <w:sz w:val="24"/>
+          <w:szCs w:val="24"/>
+          <w:lang w:val="en-GB"/>
+        </w:rPr>
+        <w:t>addTrainingData</w:t>
+      </w:r>
+      <w:r>
+        <w:rPr>
+          <w:rFonts w:ascii="Arial" w:hAnsi="Arial" w:cs="Arial"/>
+          <w:sz w:val="24"/>
+          <w:szCs w:val="24"/>
+          <w:lang w:val="en-GB"/>
+        </w:rPr>
+        <w:t xml:space="preserve"> (VFSGroupDataset, int)</w:t>
+      </w:r>
+      <w:r>
+        <w:rPr>
+          <w:rFonts w:ascii="Arial" w:hAnsi="Arial" w:cs="Arial"/>
+          <w:sz w:val="24"/>
+          <w:szCs w:val="24"/>
+          <w:lang w:val="en-GB"/>
+        </w:rPr>
+        <w:t>.</w:t>
+      </w:r>
+    </w:p>
+    <w:p>
+      <w:pPr>
+        <w:rPr>
+          <w:rFonts w:ascii="Arial" w:hAnsi="Arial" w:cs="Arial"/>
+          <w:sz w:val="24"/>
+          <w:szCs w:val="24"/>
+          <w:lang w:val="en-GB"/>
+        </w:rPr>
+      </w:pPr>
+      <w:r>
+        <w:rPr>
+          <w:rFonts w:ascii="Arial" w:hAnsi="Arial" w:cs="Arial"/>
+          <w:sz w:val="24"/>
+          <w:szCs w:val="24"/>
+          <w:lang w:val="en-GB"/>
+        </w:rPr>
+        <w:t xml:space="preserve">In the KNNClassifier class, </w:t>
+      </w:r>
+      <w:r>
+        <w:rPr>
+          <w:rFonts w:ascii="Arial" w:hAnsi="Arial" w:cs="Arial"/>
+          <w:sz w:val="24"/>
+          <w:szCs w:val="24"/>
+          <w:lang w:val="en-GB"/>
+        </w:rPr>
+        <w:t xml:space="preserve">objects of </w:t>
+      </w:r>
+      <w:r>
+        <w:rPr>
+          <w:rFonts w:ascii="Arial" w:hAnsi="Arial" w:cs="Arial"/>
+          <w:sz w:val="24"/>
+          <w:szCs w:val="24"/>
+          <w:lang w:val="en-GB"/>
+        </w:rPr>
+        <w:t>TinyImage</w:t>
+      </w:r>
+      <w:r>
+        <w:rPr>
+          <w:rFonts w:ascii="Arial" w:hAnsi="Arial" w:cs="Arial"/>
+          <w:sz w:val="24"/>
+          <w:szCs w:val="24"/>
+          <w:lang w:val="en-GB"/>
+        </w:rPr>
+        <w:t xml:space="preserve"> are created from the images from the dataset and a HashMap of vector values (FloatFV) and the category names (String) are stored.</w:t>
+      </w:r>
+    </w:p>
+    <w:p>
+      <w:pPr>
+        <w:rPr>
+          <w:rFonts w:ascii="Arial" w:hAnsi="Arial" w:cs="Arial"/>
+          <w:sz w:val="24"/>
+          <w:szCs w:val="24"/>
+          <w:lang w:val="en-GB"/>
+        </w:rPr>
+      </w:pPr>
+      <w:r>
+        <w:rPr>
+          <w:rFonts w:ascii="Arial" w:hAnsi="Arial" w:cs="Arial"/>
+          <w:sz w:val="24"/>
+          <w:szCs w:val="24"/>
+          <w:lang w:val="en-GB"/>
+        </w:rPr>
+        <w:t>We sorted the files in the training folder so the output will be in numeric order. We classify each image using the instance of the classifier class, turning them into a square tiny image before calculating a vector value. The vector value will then be used to be compared to the values stored in the HashSet (categories) where the difference will be stored in a priority queue. The first k-nearest values will then be used to retrieve the original</w:t>
+      </w:r>
+      <w:r>
+        <w:rPr>
+          <w:rFonts w:ascii="Arial" w:hAnsi="Arial" w:cs="Arial"/>
+          <w:sz w:val="24"/>
+          <w:szCs w:val="24"/>
+          <w:lang w:val="en-GB"/>
+        </w:rPr>
+        <w:t xml:space="preserve"> FloatFV values which are the keys of the HashSet. Using the keys retrieved, a majority voting process will take place to determine the likely category of each image. If there are more than one category have the same number of votes, the output will join them with a keyword “and”. </w:t>
+      </w:r>
+    </w:p>
+    <w:p>
+      <w:pPr>
+        <w:rPr>
+          <w:rFonts w:ascii="Arial" w:hAnsi="Arial" w:cs="Arial"/>
+          <w:sz w:val="24"/>
+          <w:szCs w:val="24"/>
+          <w:lang w:val="en-GB"/>
+        </w:rPr>
+      </w:pPr>
+      <w:r>
+        <w:rPr>
+          <w:rFonts w:ascii="Arial" w:hAnsi="Arial" w:cs="Arial"/>
+          <w:sz w:val="24"/>
+          <w:szCs w:val="24"/>
+          <w:lang w:val="en-GB"/>
+        </w:rPr>
+        <w:t>Finally, the output will be processed and stored in a text file named “run1.txt”.</w:t>
+      </w:r>
+    </w:p>
+    <w:p>
+      <w:pPr>
+        <w:rPr>
+          <w:rFonts w:ascii="Arial" w:hAnsi="Arial" w:cs="Arial"/>
+          <w:sz w:val="24"/>
+          <w:szCs w:val="24"/>
+          <w:lang w:val="en-GB"/>
+        </w:rPr>
+      </w:pPr>
+      <w:r>
+        <w:rPr>
+          <w:rFonts w:ascii="Arial" w:hAnsi="Arial" w:cs="Arial"/>
+          <w:sz w:val="24"/>
+          <w:szCs w:val="24"/>
+          <w:lang w:val="en-GB"/>
+        </w:rPr>
+        <w:t xml:space="preserve">The time taken for run #1 to execute is about 30 seconds to a minute. </w:t>
+      </w:r>
+    </w:p>
+    <w:p>
+      <w:pPr>
+        <w:rPr>
+          <w:rFonts w:ascii="Arial" w:hAnsi="Arial" w:cs="Arial"/>
+          <w:sz w:val="24"/>
+          <w:szCs w:val="24"/>
+          <w:lang w:val="en-GB"/>
+        </w:rPr>
+      </w:pPr>
+    </w:p>
+    <w:p>
+      <w:pPr>
+        <w:rPr>
+          <w:rFonts w:ascii="Arial" w:hAnsi="Arial" w:cs="Arial"/>
+          <w:sz w:val="24"/>
+          <w:szCs w:val="24"/>
+          <w:u w:val="single"/>
+          <w:lang w:val="en-GB"/>
+        </w:rPr>
+      </w:pPr>
+      <w:r>
+        <w:rPr>
+          <w:rFonts w:ascii="Arial" w:hAnsi="Arial" w:cs="Arial"/>
+          <w:sz w:val="24"/>
+          <w:szCs w:val="24"/>
+          <w:u w:val="single"/>
+          <w:lang w:val="en-GB"/>
+        </w:rPr>
+        <w:lastRenderedPageBreak/>
+        <w:t>Run</w:t>
+      </w:r>
+      <w:r>
+        <w:rPr>
+          <w:rFonts w:ascii="Arial" w:hAnsi="Arial" w:cs="Arial"/>
+          <w:sz w:val="24"/>
+          <w:szCs w:val="24"/>
+          <w:u w:val="single"/>
+          <w:lang w:val="en-GB"/>
+        </w:rPr>
+        <w:t xml:space="preserve"> #</w:t>
+      </w:r>
+      <w:r>
+        <w:rPr>
+          <w:rFonts w:ascii="Arial" w:hAnsi="Arial" w:cs="Arial"/>
+          <w:sz w:val="24"/>
+          <w:szCs w:val="24"/>
+          <w:u w:val="single"/>
+          <w:lang w:val="en-GB"/>
+        </w:rPr>
+        <w:t>2</w:t>
+      </w:r>
+      <w:r>
+        <w:rPr>
+          <w:rFonts w:ascii="Arial" w:hAnsi="Arial" w:cs="Arial"/>
+          <w:sz w:val="24"/>
+          <w:szCs w:val="24"/>
+          <w:u w:val="single"/>
+          <w:lang w:val="en-GB"/>
+        </w:rPr>
+        <w:t>:</w:t>
+      </w:r>
+      <w:r>
+        <w:rPr>
+          <w:rFonts w:ascii="Arial" w:hAnsi="Arial" w:cs="Arial"/>
+          <w:sz w:val="24"/>
+          <w:szCs w:val="24"/>
+          <w:u w:val="single"/>
+          <w:lang w:val="en-GB"/>
+        </w:rPr>
+        <w:t xml:space="preserve"> Bag of </w:t>
+      </w:r>
+      <w:r>
+        <w:rPr>
+          <w:rFonts w:ascii="Arial" w:hAnsi="Arial" w:cs="Arial"/>
+          <w:sz w:val="24"/>
+          <w:szCs w:val="24"/>
+          <w:u w:val="single"/>
+          <w:lang w:val="en-GB"/>
+        </w:rPr>
+        <w:t>V</w:t>
+      </w:r>
+      <w:r>
+        <w:rPr>
+          <w:rFonts w:ascii="Arial" w:hAnsi="Arial" w:cs="Arial"/>
+          <w:sz w:val="24"/>
+          <w:szCs w:val="24"/>
+          <w:u w:val="single"/>
+          <w:lang w:val="en-GB"/>
+        </w:rPr>
+        <w:t xml:space="preserve">isual </w:t>
+      </w:r>
+      <w:r>
+        <w:rPr>
+          <w:rFonts w:ascii="Arial" w:hAnsi="Arial" w:cs="Arial"/>
+          <w:sz w:val="24"/>
+          <w:szCs w:val="24"/>
+          <w:u w:val="single"/>
+          <w:lang w:val="en-GB"/>
+        </w:rPr>
+        <w:t>W</w:t>
+      </w:r>
+      <w:r>
+        <w:rPr>
+          <w:rFonts w:ascii="Arial" w:hAnsi="Arial" w:cs="Arial"/>
+          <w:sz w:val="24"/>
+          <w:szCs w:val="24"/>
+          <w:u w:val="single"/>
+          <w:lang w:val="en-GB"/>
+        </w:rPr>
+        <w:t xml:space="preserve">ords </w:t>
+      </w:r>
+      <w:r>
+        <w:rPr>
+          <w:rFonts w:ascii="Arial" w:hAnsi="Arial" w:cs="Arial"/>
+          <w:sz w:val="24"/>
+          <w:szCs w:val="24"/>
+          <w:u w:val="single"/>
+          <w:lang w:val="en-GB"/>
+        </w:rPr>
+        <w:t>C</w:t>
+      </w:r>
+      <w:r>
+        <w:rPr>
+          <w:rFonts w:ascii="Arial" w:hAnsi="Arial" w:cs="Arial"/>
+          <w:sz w:val="24"/>
+          <w:szCs w:val="24"/>
+          <w:u w:val="single"/>
+          <w:lang w:val="en-GB"/>
+        </w:rPr>
+        <w:t>lassifier</w:t>
+      </w:r>
+    </w:p>
+    <w:p>
+      <w:pPr>
+        <w:rPr>
+          <w:rFonts w:ascii="Arial" w:hAnsi="Arial" w:cs="Arial"/>
+          <w:sz w:val="24"/>
+          <w:szCs w:val="24"/>
+          <w:lang w:val="en-GB"/>
+        </w:rPr>
+      </w:pPr>
+      <w:r>
+        <w:rPr>
+          <w:rFonts w:ascii="Arial" w:hAnsi="Arial" w:cs="Arial"/>
+          <w:sz w:val="24"/>
+          <w:szCs w:val="24"/>
+          <w:lang w:val="en-GB"/>
+        </w:rPr>
+        <w:t>When we first approached run #2, we tried to do it in a similar fashion to run #1 which did not work out in our favour as we realised specific methods and classes must be used. As a result, we made it in a similar style to the Tutorial of chapter 12.</w:t>
+      </w:r>
+    </w:p>
+    <w:p>
+      <w:pPr>
+        <w:rPr>
+          <w:rFonts w:ascii="Arial" w:hAnsi="Arial" w:cs="Arial"/>
+          <w:sz w:val="24"/>
+          <w:szCs w:val="24"/>
+          <w:lang w:val="en-GB"/>
+        </w:rPr>
+      </w:pPr>
+      <w:bookmarkStart w:id="0" w:name="_GoBack"/>
+      <w:bookmarkEnd w:id="0"/>
+    </w:p>
+    <w:p>
+      <w:pPr>
+        <w:rPr>
+          <w:rFonts w:ascii="Arial" w:hAnsi="Arial" w:cs="Arial"/>
+          <w:sz w:val="24"/>
+          <w:szCs w:val="24"/>
+          <w:u w:val="single"/>
+          <w:lang w:val="en-GB"/>
+        </w:rPr>
+      </w:pPr>
+      <w:r>
+        <w:rPr>
+          <w:rFonts w:ascii="Arial" w:hAnsi="Arial" w:cs="Arial"/>
+          <w:sz w:val="24"/>
+          <w:szCs w:val="24"/>
+          <w:u w:val="single"/>
+          <w:lang w:val="en-GB"/>
+        </w:rPr>
+        <w:t>Run3</w:t>
+      </w:r>
+      <w:r>
+        <w:rPr>
+          <w:rFonts w:ascii="Arial" w:hAnsi="Arial" w:cs="Arial"/>
+          <w:sz w:val="24"/>
+          <w:szCs w:val="24"/>
+          <w:u w:val="single"/>
+          <w:lang w:val="en-GB"/>
+        </w:rPr>
+        <w:t xml:space="preserve"> – Jackey’s magical bag of stupid shit</w:t>
+      </w:r>
+    </w:p>
+    <w:p>
+      <w:pPr>
         <w:rPr>
           <w:rFonts w:ascii="Arial" w:hAnsi="Arial" w:cs="Arial"/>
           <w:b/>
           <w:bCs/>
           <w:sz w:val="24"/>
           <w:szCs w:val="24"/>
-        </w:rPr>
-        <w:t>they were trained like this…. and tuned like this….and the specific parameters used for configuring the feature extractors and classifiers were…</w:t>
-      </w:r>
-    </w:p>
-    <w:p>
-      <w:pPr>
-        <w:rPr>
-          <w:rFonts w:ascii="Arial" w:hAnsi="Arial" w:cs="Arial"/>
-          <w:sz w:val="24"/>
-          <w:szCs w:val="24"/>
-        </w:rPr>
-      </w:pPr>
-    </w:p>
-    <w:p>
-      <w:pPr>
-        <w:rPr>
-          <w:rFonts w:ascii="Arial" w:hAnsi="Arial" w:cs="Arial"/>
-          <w:sz w:val="24"/>
-          <w:szCs w:val="24"/>
-          <w:u w:val="single"/>
-        </w:rPr>
-      </w:pPr>
-      <w:r>
-        <w:rPr>
-          <w:rFonts w:ascii="Arial" w:hAnsi="Arial" w:cs="Arial"/>
-          <w:sz w:val="24"/>
-          <w:szCs w:val="24"/>
-          <w:u w:val="single"/>
-        </w:rPr>
-        <w:t>Run2</w:t>
-      </w:r>
-      <w:r>
-        <w:rPr>
-          <w:rFonts w:ascii="Arial" w:hAnsi="Arial" w:cs="Arial"/>
-          <w:sz w:val="24"/>
-          <w:szCs w:val="24"/>
-          <w:u w:val="single"/>
-        </w:rPr>
-        <w:t xml:space="preserve"> – Bag of words classifier</w:t>
-      </w:r>
-    </w:p>
-    <w:p>
-      <w:pPr>
+          <w:lang w:val="en-GB"/>
+        </w:rPr>
+      </w:pPr>
+      <w:r>
         <w:rPr>
           <w:rFonts w:ascii="Arial" w:hAnsi="Arial" w:cs="Arial"/>
           <w:b/>
           <w:bCs/>
           <w:sz w:val="24"/>
           <w:szCs w:val="24"/>
-        </w:rPr>
-      </w:pPr>
-      <w:r>
-        <w:rPr>
-          <w:rFonts w:ascii="Arial" w:hAnsi="Arial" w:cs="Arial"/>
-          <w:b/>
-          <w:bCs/>
-          <w:sz w:val="24"/>
-          <w:szCs w:val="24"/>
+          <w:lang w:val="en-GB"/>
         </w:rPr>
         <w:t>they were trained like this…. and tuned like this….and the specific parameters used for configuring the feature extractors and classifiers were…</w:t>
       </w:r>
@@ -346,84 +875,27 @@
           <w:rFonts w:ascii="Arial" w:hAnsi="Arial" w:cs="Arial"/>
           <w:sz w:val="24"/>
           <w:szCs w:val="24"/>
-        </w:rPr>
-      </w:pPr>
-    </w:p>
-    <w:p>
-      <w:pPr>
-        <w:rPr>
-          <w:rFonts w:ascii="Arial" w:hAnsi="Arial" w:cs="Arial"/>
-          <w:sz w:val="24"/>
-          <w:szCs w:val="24"/>
-          <w:u w:val="single"/>
-        </w:rPr>
-      </w:pPr>
-      <w:r>
-        <w:rPr>
-          <w:rFonts w:ascii="Arial" w:hAnsi="Arial" w:cs="Arial"/>
-          <w:sz w:val="24"/>
-          <w:szCs w:val="24"/>
-          <w:u w:val="single"/>
-        </w:rPr>
-        <w:t>Run3</w:t>
-      </w:r>
-      <w:r>
-        <w:rPr>
-          <w:rFonts w:ascii="Arial" w:hAnsi="Arial" w:cs="Arial"/>
-          <w:sz w:val="24"/>
-          <w:szCs w:val="24"/>
-          <w:u w:val="single"/>
-        </w:rPr>
-        <w:t xml:space="preserve"> – Jackey’s magical bag of stupid shit</w:t>
-      </w:r>
-    </w:p>
-    <w:p>
-      <w:pPr>
-        <w:rPr>
-          <w:rFonts w:ascii="Arial" w:hAnsi="Arial" w:cs="Arial"/>
-          <w:b/>
-          <w:bCs/>
-          <w:sz w:val="24"/>
-          <w:szCs w:val="24"/>
-        </w:rPr>
-      </w:pPr>
-      <w:bookmarkStart w:id="0" w:name="_GoBack"/>
-      <w:r>
-        <w:rPr>
-          <w:rFonts w:ascii="Arial" w:hAnsi="Arial" w:cs="Arial"/>
-          <w:b/>
-          <w:bCs/>
-          <w:sz w:val="24"/>
-          <w:szCs w:val="24"/>
-        </w:rPr>
-        <w:t>they were trained like this…. and tuned like this….and the specific parameters used for configuring the feature extractors and classifiers were…</w:t>
-      </w:r>
-    </w:p>
-    <w:bookmarkEnd w:id="0"/>
-    <w:p>
-      <w:pPr>
-        <w:rPr>
-          <w:rFonts w:ascii="Arial" w:hAnsi="Arial" w:cs="Arial"/>
-          <w:sz w:val="24"/>
-          <w:szCs w:val="24"/>
-        </w:rPr>
-      </w:pPr>
-    </w:p>
-    <w:p>
-      <w:pPr>
-        <w:rPr>
-          <w:rFonts w:ascii="Arial" w:hAnsi="Arial" w:cs="Arial"/>
-          <w:sz w:val="24"/>
-          <w:szCs w:val="24"/>
-          <w:u w:val="single"/>
-        </w:rPr>
-      </w:pPr>
-      <w:r>
-        <w:rPr>
-          <w:rFonts w:ascii="Arial" w:hAnsi="Arial" w:cs="Arial"/>
-          <w:sz w:val="24"/>
-          <w:szCs w:val="24"/>
-          <w:u w:val="single"/>
+          <w:lang w:val="en-GB"/>
+        </w:rPr>
+      </w:pPr>
+    </w:p>
+    <w:p>
+      <w:pPr>
+        <w:rPr>
+          <w:rFonts w:ascii="Arial" w:hAnsi="Arial" w:cs="Arial"/>
+          <w:sz w:val="24"/>
+          <w:szCs w:val="24"/>
+          <w:u w:val="single"/>
+          <w:lang w:val="en-GB"/>
+        </w:rPr>
+      </w:pPr>
+      <w:r>
+        <w:rPr>
+          <w:rFonts w:ascii="Arial" w:hAnsi="Arial" w:cs="Arial"/>
+          <w:sz w:val="24"/>
+          <w:szCs w:val="24"/>
+          <w:u w:val="single"/>
+          <w:lang w:val="en-GB"/>
         </w:rPr>
         <w:t>Contributions</w:t>
       </w:r>
@@ -434,13 +906,15 @@
           <w:rFonts w:ascii="Arial" w:hAnsi="Arial" w:cs="Arial"/>
           <w:sz w:val="24"/>
           <w:szCs w:val="24"/>
-        </w:rPr>
-      </w:pPr>
-      <w:r>
-        <w:rPr>
-          <w:rFonts w:ascii="Arial" w:hAnsi="Arial" w:cs="Arial"/>
-          <w:sz w:val="24"/>
-          <w:szCs w:val="24"/>
+          <w:lang w:val="en-GB"/>
+        </w:rPr>
+      </w:pPr>
+      <w:r>
+        <w:rPr>
+          <w:rFonts w:ascii="Arial" w:hAnsi="Arial" w:cs="Arial"/>
+          <w:sz w:val="24"/>
+          <w:szCs w:val="24"/>
+          <w:lang w:val="en-GB"/>
         </w:rPr>
         <w:t>Jackey- coding and testing of runs 2 and 3, editing and proofreading of report</w:t>
       </w:r>
@@ -451,13 +925,15 @@
           <w:rFonts w:ascii="Arial" w:hAnsi="Arial" w:cs="Arial"/>
           <w:sz w:val="24"/>
           <w:szCs w:val="24"/>
-        </w:rPr>
-      </w:pPr>
-      <w:r>
-        <w:rPr>
-          <w:rFonts w:ascii="Arial" w:hAnsi="Arial" w:cs="Arial"/>
-          <w:sz w:val="24"/>
-          <w:szCs w:val="24"/>
+          <w:lang w:val="en-GB"/>
+        </w:rPr>
+      </w:pPr>
+      <w:r>
+        <w:rPr>
+          <w:rFonts w:ascii="Arial" w:hAnsi="Arial" w:cs="Arial"/>
+          <w:sz w:val="24"/>
+          <w:szCs w:val="24"/>
+          <w:lang w:val="en-GB"/>
         </w:rPr>
         <w:t>Peter-Testing of run 2 and 3, contribution to report</w:t>
       </w:r>
@@ -468,13 +944,15 @@
           <w:rFonts w:ascii="Arial" w:hAnsi="Arial" w:cs="Arial"/>
           <w:sz w:val="24"/>
           <w:szCs w:val="24"/>
-        </w:rPr>
-      </w:pPr>
-      <w:r>
-        <w:rPr>
-          <w:rFonts w:ascii="Arial" w:hAnsi="Arial" w:cs="Arial"/>
-          <w:sz w:val="24"/>
-          <w:szCs w:val="24"/>
+          <w:lang w:val="en-GB"/>
+        </w:rPr>
+      </w:pPr>
+      <w:r>
+        <w:rPr>
+          <w:rFonts w:ascii="Arial" w:hAnsi="Arial" w:cs="Arial"/>
+          <w:sz w:val="24"/>
+          <w:szCs w:val="24"/>
+          <w:lang w:val="en-GB"/>
         </w:rPr>
         <w:t>Callum- coding and testing of run 1, organization of source control, editing and proofreading of report</w:t>
       </w:r>

</xml_diff>